<commit_message>
redoing factors and startin gmodel
</commit_message>
<xml_diff>
--- a/Laurel Messer/Tandem/Code/results.docx
+++ b/Laurel Messer/Tandem/Code/results.docx
@@ -59,7 +59,7 @@
         <w:t xml:space="preserve"> </w:t>
       </w:r>
       <w:r>
-        <w:t xml:space="preserve">12,</w:t>
+        <w:t xml:space="preserve">16,</w:t>
       </w:r>
       <w:r>
         <w:t xml:space="preserve"> </w:t>
@@ -1858,6 +1858,60 @@
           </w:p>
         </w:tc>
       </w:tr>
+      <w:tr>
+        <w:tc>
+          <w:p>
+            <w:pPr>
+              <w:pStyle w:val="Compact"/>
+              <w:jc w:val="left"/>
+            </w:pPr>
+            <w:r>
+              <w:rPr>
+                <w:b/>
+              </w:rPr>
+              <w:t xml:space="preserve">Baseline: Factor 1 Benefit</w:t>
+            </w:r>
+          </w:p>
+        </w:tc>
+        <w:tc>
+          <w:p>
+            <w:pPr>
+              <w:pStyle w:val="Compact"/>
+              <w:jc w:val="left"/>
+            </w:pPr>
+            <w:r>
+              <w:t xml:space="preserve">8.57 (7.14, 9.57)</w:t>
+            </w:r>
+          </w:p>
+        </w:tc>
+      </w:tr>
+      <w:tr>
+        <w:tc>
+          <w:p>
+            <w:pPr>
+              <w:pStyle w:val="Compact"/>
+              <w:jc w:val="left"/>
+            </w:pPr>
+            <w:r>
+              <w:rPr>
+                <w:b/>
+              </w:rPr>
+              <w:t xml:space="preserve">Baseline: Factor 2 Burden</w:t>
+            </w:r>
+          </w:p>
+        </w:tc>
+        <w:tc>
+          <w:p>
+            <w:pPr>
+              <w:pStyle w:val="Compact"/>
+              <w:jc w:val="left"/>
+            </w:pPr>
+            <w:r>
+              <w:t xml:space="preserve">5 (4, 6.2)</w:t>
+            </w:r>
+          </w:p>
+        </w:tc>
+      </w:tr>
     </w:tbl>
     <w:p>
       <w:pPr>
@@ -2204,6 +2258,60 @@
           </w:p>
         </w:tc>
       </w:tr>
+      <w:tr>
+        <w:tc>
+          <w:p>
+            <w:pPr>
+              <w:pStyle w:val="Compact"/>
+              <w:jc w:val="left"/>
+            </w:pPr>
+            <w:r>
+              <w:rPr>
+                <w:b/>
+              </w:rPr>
+              <w:t xml:space="preserve">Mid: Factor 1 Benefit</w:t>
+            </w:r>
+          </w:p>
+        </w:tc>
+        <w:tc>
+          <w:p>
+            <w:pPr>
+              <w:pStyle w:val="Compact"/>
+              <w:jc w:val="left"/>
+            </w:pPr>
+            <w:r>
+              <w:t xml:space="preserve">9.14 (8.54, 9.75)</w:t>
+            </w:r>
+          </w:p>
+        </w:tc>
+      </w:tr>
+      <w:tr>
+        <w:tc>
+          <w:p>
+            <w:pPr>
+              <w:pStyle w:val="Compact"/>
+              <w:jc w:val="left"/>
+            </w:pPr>
+            <w:r>
+              <w:rPr>
+                <w:b/>
+              </w:rPr>
+              <w:t xml:space="preserve">Mid: Factor 2 Burden</w:t>
+            </w:r>
+          </w:p>
+        </w:tc>
+        <w:tc>
+          <w:p>
+            <w:pPr>
+              <w:pStyle w:val="Compact"/>
+              <w:jc w:val="left"/>
+            </w:pPr>
+            <w:r>
+              <w:t xml:space="preserve">3.2 (2.5, 4.2)</w:t>
+            </w:r>
+          </w:p>
+        </w:tc>
+      </w:tr>
     </w:tbl>
     <w:p>
       <w:pPr>
@@ -2588,6 +2696,60 @@
             </w:pPr>
             <w:r>
               <w:t xml:space="preserve">5 (3, 7)</w:t>
+            </w:r>
+          </w:p>
+        </w:tc>
+      </w:tr>
+      <w:tr>
+        <w:tc>
+          <w:p>
+            <w:pPr>
+              <w:pStyle w:val="Compact"/>
+              <w:jc w:val="left"/>
+            </w:pPr>
+            <w:r>
+              <w:rPr>
+                <w:b/>
+              </w:rPr>
+              <w:t xml:space="preserve">6 month: Factor 1 Benefit</w:t>
+            </w:r>
+          </w:p>
+        </w:tc>
+        <w:tc>
+          <w:p>
+            <w:pPr>
+              <w:pStyle w:val="Compact"/>
+              <w:jc w:val="left"/>
+            </w:pPr>
+            <w:r>
+              <w:t xml:space="preserve">9.43 (8.57, 9.86)</w:t>
+            </w:r>
+          </w:p>
+        </w:tc>
+      </w:tr>
+      <w:tr>
+        <w:tc>
+          <w:p>
+            <w:pPr>
+              <w:pStyle w:val="Compact"/>
+              <w:jc w:val="left"/>
+            </w:pPr>
+            <w:r>
+              <w:rPr>
+                <w:b/>
+              </w:rPr>
+              <w:t xml:space="preserve">6 month: Factor 2 Burden</w:t>
+            </w:r>
+          </w:p>
+        </w:tc>
+        <w:tc>
+          <w:p>
+            <w:pPr>
+              <w:pStyle w:val="Compact"/>
+              <w:jc w:val="left"/>
+            </w:pPr>
+            <w:r>
+              <w:t xml:space="preserve">3.4 (2.6, 4.2)</w:t>
             </w:r>
           </w:p>
         </w:tc>

</xml_diff>

<commit_message>
removed snacks from burdenf actor
</commit_message>
<xml_diff>
--- a/Laurel Messer/Tandem/Code/results.docx
+++ b/Laurel Messer/Tandem/Code/results.docx
@@ -1239,18 +1239,18 @@
               <w:jc w:val="left"/>
             </w:pPr>
             <w:r>
-              <w:t xml:space="preserve">-1.65 (Adj CI: -2.22,-1.07)</w:t>
-            </w:r>
-          </w:p>
-        </w:tc>
-        <w:tc>
-          <w:p>
-            <w:pPr>
-              <w:pStyle w:val="Compact"/>
-              <w:jc w:val="left"/>
-            </w:pPr>
-            <w:r>
-              <w:t xml:space="preserve">-0.14 (Adj CI: -0.58,0.31)</w:t>
+              <w:t xml:space="preserve">-1.6 (Adj CI: -2.18,-1.02)</w:t>
+            </w:r>
+          </w:p>
+        </w:tc>
+        <w:tc>
+          <w:p>
+            <w:pPr>
+              <w:pStyle w:val="Compact"/>
+              <w:jc w:val="left"/>
+            </w:pPr>
+            <w:r>
+              <w:t xml:space="preserve">-0.12 (Adj CI: -0.56,0.33)</w:t>
             </w:r>
           </w:p>
         </w:tc>
@@ -1274,18 +1274,18 @@
               <w:jc w:val="left"/>
             </w:pPr>
             <w:r>
-              <w:t xml:space="preserve">-1 (Adj CI: -1.54,-0.46)</w:t>
-            </w:r>
-          </w:p>
-        </w:tc>
-        <w:tc>
-          <w:p>
-            <w:pPr>
-              <w:pStyle w:val="Compact"/>
-              <w:jc w:val="left"/>
-            </w:pPr>
-            <w:r>
-              <w:t xml:space="preserve">-0.23 (Adj CI: -0.65,0.19)</w:t>
+              <w:t xml:space="preserve">-0.91 (Adj CI: -1.46,-0.36)</w:t>
+            </w:r>
+          </w:p>
+        </w:tc>
+        <w:tc>
+          <w:p>
+            <w:pPr>
+              <w:pStyle w:val="Compact"/>
+              <w:jc w:val="left"/>
+            </w:pPr>
+            <w:r>
+              <w:t xml:space="preserve">-0.23 (Adj CI: -0.64,0.19)</w:t>
             </w:r>
           </w:p>
         </w:tc>
@@ -1309,7 +1309,7 @@
               <w:jc w:val="left"/>
             </w:pPr>
             <w:r>
-              <w:t xml:space="preserve">-1.04 (Adj CI: -1.54,-0.53)</w:t>
+              <w:t xml:space="preserve">-0.89 (Adj CI: -1.4,-0.37)</w:t>
             </w:r>
           </w:p>
         </w:tc>
@@ -1605,18 +1605,18 @@
               <w:jc w:val="left"/>
             </w:pPr>
             <w:r>
-              <w:t xml:space="preserve">-2.04 (Adj CI: -2.68,-1.4)</w:t>
-            </w:r>
-          </w:p>
-        </w:tc>
-        <w:tc>
-          <w:p>
-            <w:pPr>
-              <w:pStyle w:val="Compact"/>
-              <w:jc w:val="left"/>
-            </w:pPr>
-            <w:r>
-              <w:t xml:space="preserve">0.13 (Adj CI: -0.38,0.64)</w:t>
+              <w:t xml:space="preserve">-1.98 (Adj CI: -2.63,-1.33)</w:t>
+            </w:r>
+          </w:p>
+        </w:tc>
+        <w:tc>
+          <w:p>
+            <w:pPr>
+              <w:pStyle w:val="Compact"/>
+              <w:jc w:val="left"/>
+            </w:pPr>
+            <w:r>
+              <w:t xml:space="preserve">0.14 (Adj CI: -0.37,0.66)</w:t>
             </w:r>
           </w:p>
         </w:tc>
@@ -1640,18 +1640,18 @@
               <w:jc w:val="left"/>
             </w:pPr>
             <w:r>
-              <w:t xml:space="preserve">-1.27 (Adj CI: -1.8,-0.74)</w:t>
-            </w:r>
-          </w:p>
-        </w:tc>
-        <w:tc>
-          <w:p>
-            <w:pPr>
-              <w:pStyle w:val="Compact"/>
-              <w:jc w:val="left"/>
-            </w:pPr>
-            <w:r>
-              <w:t xml:space="preserve">-0.07 (Adj CI: -0.5,0.35)</w:t>
+              <w:t xml:space="preserve">-1.19 (Adj CI: -1.73,-0.65)</w:t>
+            </w:r>
+          </w:p>
+        </w:tc>
+        <w:tc>
+          <w:p>
+            <w:pPr>
+              <w:pStyle w:val="Compact"/>
+              <w:jc w:val="left"/>
+            </w:pPr>
+            <w:r>
+              <w:t xml:space="preserve">-0.08 (Adj CI: -0.5,0.35)</w:t>
             </w:r>
           </w:p>
         </w:tc>
@@ -1675,18 +1675,18 @@
               <w:jc w:val="left"/>
             </w:pPr>
             <w:r>
-              <w:t xml:space="preserve">-1.3 (Adj CI: -1.8,-0.8)</w:t>
-            </w:r>
-          </w:p>
-        </w:tc>
-        <w:tc>
-          <w:p>
-            <w:pPr>
-              <w:pStyle w:val="Compact"/>
-              <w:jc w:val="left"/>
-            </w:pPr>
-            <w:r>
-              <w:t xml:space="preserve">0.08 (Adj CI: -0.32,0.49)</w:t>
+              <w:t xml:space="preserve">-1.16 (Adj CI: -1.68,-0.65)</w:t>
+            </w:r>
+          </w:p>
+        </w:tc>
+        <w:tc>
+          <w:p>
+            <w:pPr>
+              <w:pStyle w:val="Compact"/>
+              <w:jc w:val="left"/>
+            </w:pPr>
+            <w:r>
+              <w:t xml:space="preserve">0.04 (Adj CI: -0.37,0.44)</w:t>
             </w:r>
           </w:p>
         </w:tc>

</xml_diff>